<commit_message>
fix: replace 'Hillway Property Consultants' with 'Hillway' in all policy docs
- Updated trading name throughout all 9 policy documents + staff handbook
- Added Doncaster office address where Sheffield was referenced
- Fixed in both Google Drive originals and training docs copies

Co-Authored-By: Claude Opus 4.6 <noreply@anthropic.com>
</commit_message>
<xml_diff>
--- a/docs/Policy-AML.docx
+++ b/docs/Policy-AML.docx
@@ -86,7 +86,7 @@
           <w:color w:val="64748B"/>
           <w:sz w:val="28"/>
         </w:rPr>
-        <w:t>Hillway Property Consultants</w:t>
+        <w:t>Hillway</w:t>
       </w:r>
     </w:p>
     <w:p/>
@@ -125,7 +125,7 @@
           <w:color w:val="333333"/>
           <w:sz w:val="20"/>
         </w:rPr>
-        <w:t>Trading as Hillway Property Consultants</w:t>
+        <w:t>Trading as Hillway</w:t>
       </w:r>
     </w:p>
     <w:p>
@@ -215,7 +215,7 @@
         <w:spacing w:after="120"/>
       </w:pPr>
       <w:r>
-        <w:t>This policy sets out the Anti-Money Laundering (AML) and Counter-Terrorist Financing (CTF) framework for Hillway Holdings Ltd, trading as Hillway Property Consultants ("the Firm"). The Firm is a "relevant person" for the purposes of the Money Laundering, Terrorist Financing and Transfer of Funds (Information on the Payer) Regulations 2017 ("MLR 2017") by virtue of its activities as a property services firm regulated by RICS.</w:t>
+        <w:t>This policy sets out the Anti-Money Laundering (AML) and Counter-Terrorist Financing (CTF) framework for Hillway Holdings Ltd, trading as Hillway ("the Firm"). The Firm is a "relevant person" for the purposes of the Money Laundering, Terrorist Financing and Transfer of Funds (Information on the Payer) Regulations 2017 ("MLR 2017") by virtue of its activities as a property services firm regulated by RICS.</w:t>
       </w:r>
     </w:p>
     <w:p>
@@ -2139,7 +2139,7 @@
         <w:spacing w:after="120"/>
       </w:pPr>
       <w:r>
-        <w:t>This policy is distributed to all directors, employees, and consultants of Hillway Holdings Ltd (trading as Hillway Property Consultants). A copy is retained on the firm's shared drive and is available on request.</w:t>
+        <w:t>This policy is distributed to all directors, employees, and consultants of Hillway Holdings Ltd (trading as Hillway). A copy is retained on the firm's shared drive and is available on request.</w:t>
       </w:r>
     </w:p>
     <w:sectPr>

</xml_diff>